<commit_message>
Storages in AngularJS !!!
</commit_message>
<xml_diff>
--- a/Syllabus/AngularJS @6PM.docx
+++ b/Syllabus/AngularJS @6PM.docx
@@ -2307,11 +2307,13 @@
               <w:jc w:val="center"/>
               <w:rPr>
                 <w:rFonts w:ascii="Calibri" w:eastAsia="Times New Roman" w:hAnsi="Calibri" w:cs="Calibri"/>
-              </w:rPr>
-            </w:pPr>
-            <w:r>
-              <w:rPr>
-                <w:rFonts w:ascii="Calibri" w:eastAsia="Times New Roman" w:hAnsi="Calibri" w:cs="Calibri"/>
+                <w:color w:val="00B050"/>
+              </w:rPr>
+            </w:pPr>
+            <w:r>
+              <w:rPr>
+                <w:rFonts w:ascii="Calibri" w:eastAsia="Times New Roman" w:hAnsi="Calibri" w:cs="Calibri"/>
+                <w:color w:val="00B050"/>
               </w:rPr>
               <w:t>10</w:t>
             </w:r>
@@ -2336,11 +2338,13 @@
               <w:jc w:val="center"/>
               <w:rPr>
                 <w:rFonts w:ascii="Calibri" w:eastAsia="Times New Roman" w:hAnsi="Calibri" w:cs="Calibri"/>
-              </w:rPr>
-            </w:pPr>
-            <w:r>
-              <w:rPr>
-                <w:rFonts w:ascii="Calibri" w:eastAsia="Times New Roman" w:hAnsi="Calibri" w:cs="Calibri"/>
+                <w:color w:val="00B050"/>
+              </w:rPr>
+            </w:pPr>
+            <w:r>
+              <w:rPr>
+                <w:rFonts w:ascii="Calibri" w:eastAsia="Times New Roman" w:hAnsi="Calibri" w:cs="Calibri"/>
+                <w:color w:val="00B050"/>
               </w:rPr>
               <w:t>Services</w:t>
             </w:r>
@@ -2364,23 +2368,27 @@
               <w:spacing w:after="0" w:line="240" w:lineRule="auto"/>
               <w:rPr>
                 <w:rFonts w:ascii="Calibri" w:eastAsia="Times New Roman" w:hAnsi="Calibri" w:cs="Calibri"/>
-              </w:rPr>
-            </w:pPr>
-            <w:r>
-              <w:rPr>
-                <w:rFonts w:ascii="Calibri" w:eastAsia="Times New Roman" w:hAnsi="Calibri" w:cs="Calibri"/>
+                <w:color w:val="00B050"/>
+              </w:rPr>
+            </w:pPr>
+            <w:r>
+              <w:rPr>
+                <w:rFonts w:ascii="Calibri" w:eastAsia="Times New Roman" w:hAnsi="Calibri" w:cs="Calibri"/>
+                <w:color w:val="00B050"/>
               </w:rPr>
               <w:t xml:space="preserve">1.$http </w:t>
             </w:r>
             <w:r>
               <w:rPr>
                 <w:rFonts w:ascii="Calibri" w:eastAsia="Times New Roman" w:hAnsi="Calibri" w:cs="Calibri"/>
+                <w:color w:val="00B050"/>
               </w:rPr>
               <w:t xml:space="preserve">                                                                           2.$timeout                                                                         3.$interval                                                                      4.$location                                                                               5.$</w:t>
             </w:r>
             <w:r>
               <w:rPr>
                 <w:rFonts w:ascii="Calibri" w:eastAsia="Times New Roman" w:hAnsi="Calibri" w:cs="Calibri"/>
+                <w:color w:val="00B050"/>
                 <w:highlight w:val="yellow"/>
               </w:rPr>
               <w:t>q</w:t>
@@ -2407,11 +2415,13 @@
               <w:jc w:val="center"/>
               <w:rPr>
                 <w:rFonts w:ascii="Calibri" w:eastAsia="Times New Roman" w:hAnsi="Calibri" w:cs="Calibri"/>
-              </w:rPr>
-            </w:pPr>
-            <w:r>
-              <w:rPr>
-                <w:rFonts w:ascii="Calibri" w:eastAsia="Times New Roman" w:hAnsi="Calibri" w:cs="Calibri"/>
+                <w:color w:val="00B050"/>
+              </w:rPr>
+            </w:pPr>
+            <w:r>
+              <w:rPr>
+                <w:rFonts w:ascii="Calibri" w:eastAsia="Times New Roman" w:hAnsi="Calibri" w:cs="Calibri"/>
+                <w:color w:val="00B050"/>
               </w:rPr>
               <w:t>10 hrs</w:t>
             </w:r>
@@ -2437,11 +2447,13 @@
               <w:jc w:val="center"/>
               <w:rPr>
                 <w:rFonts w:ascii="Calibri" w:eastAsia="Times New Roman" w:hAnsi="Calibri" w:cs="Calibri"/>
-              </w:rPr>
-            </w:pPr>
-            <w:r>
-              <w:rPr>
-                <w:rFonts w:ascii="Calibri" w:eastAsia="Times New Roman" w:hAnsi="Calibri" w:cs="Calibri"/>
+                <w:color w:val="00B050"/>
+              </w:rPr>
+            </w:pPr>
+            <w:r>
+              <w:rPr>
+                <w:rFonts w:ascii="Calibri" w:eastAsia="Times New Roman" w:hAnsi="Calibri" w:cs="Calibri"/>
+                <w:color w:val="00B050"/>
               </w:rPr>
               <w:t>5 days</w:t>
             </w:r>
@@ -2613,7 +2625,7 @@
       </w:tr>
       <w:tr>
         <w:trPr>
-          <w:trHeight w:val="600"/>
+          <w:trHeight w:val="2465"/>
         </w:trPr>
         <w:tc>
           <w:tcPr>
@@ -2939,11 +2951,13 @@
               <w:jc w:val="center"/>
               <w:rPr>
                 <w:rFonts w:ascii="Calibri" w:eastAsia="Times New Roman" w:hAnsi="Calibri" w:cs="Calibri"/>
-              </w:rPr>
-            </w:pPr>
-            <w:r>
-              <w:rPr>
-                <w:rFonts w:ascii="Calibri" w:eastAsia="Times New Roman" w:hAnsi="Calibri" w:cs="Calibri"/>
+                <w:color w:val="00B050"/>
+              </w:rPr>
+            </w:pPr>
+            <w:r>
+              <w:rPr>
+                <w:rFonts w:ascii="Calibri" w:eastAsia="Times New Roman" w:hAnsi="Calibri" w:cs="Calibri"/>
+                <w:color w:val="00B050"/>
               </w:rPr>
               <w:t>14</w:t>
             </w:r>
@@ -2968,12 +2982,14 @@
               <w:jc w:val="center"/>
               <w:rPr>
                 <w:rFonts w:ascii="Calibri" w:eastAsia="Times New Roman" w:hAnsi="Calibri" w:cs="Calibri"/>
+                <w:color w:val="00B050"/>
               </w:rPr>
             </w:pPr>
             <w:proofErr w:type="spellStart"/>
             <w:r>
               <w:rPr>
                 <w:rFonts w:ascii="Calibri" w:eastAsia="Times New Roman" w:hAnsi="Calibri" w:cs="Calibri"/>
+                <w:color w:val="00B050"/>
               </w:rPr>
               <w:t>AngularJS</w:t>
             </w:r>
@@ -2981,6 +2997,7 @@
             <w:r>
               <w:rPr>
                 <w:rFonts w:ascii="Calibri" w:eastAsia="Times New Roman" w:hAnsi="Calibri" w:cs="Calibri"/>
+                <w:color w:val="00B050"/>
               </w:rPr>
               <w:t xml:space="preserve"> Storage</w:t>
             </w:r>
@@ -3004,11 +3021,13 @@
               <w:spacing w:after="0" w:line="240" w:lineRule="auto"/>
               <w:rPr>
                 <w:rFonts w:ascii="Calibri" w:eastAsia="Times New Roman" w:hAnsi="Calibri" w:cs="Calibri"/>
-              </w:rPr>
-            </w:pPr>
-            <w:r>
-              <w:rPr>
-                <w:rFonts w:ascii="Calibri" w:eastAsia="Times New Roman" w:hAnsi="Calibri" w:cs="Calibri"/>
+                <w:color w:val="00B050"/>
+              </w:rPr>
+            </w:pPr>
+            <w:r>
+              <w:rPr>
+                <w:rFonts w:ascii="Calibri" w:eastAsia="Times New Roman" w:hAnsi="Calibri" w:cs="Calibri"/>
+                <w:color w:val="00B050"/>
               </w:rPr>
               <w:t>1.$localStorage                                              2.$sessionStorage</w:t>
             </w:r>
@@ -3034,11 +3053,13 @@
               <w:jc w:val="center"/>
               <w:rPr>
                 <w:rFonts w:ascii="Calibri" w:eastAsia="Times New Roman" w:hAnsi="Calibri" w:cs="Calibri"/>
-              </w:rPr>
-            </w:pPr>
-            <w:r>
-              <w:rPr>
-                <w:rFonts w:ascii="Calibri" w:eastAsia="Times New Roman" w:hAnsi="Calibri" w:cs="Calibri"/>
+                <w:color w:val="00B050"/>
+              </w:rPr>
+            </w:pPr>
+            <w:r>
+              <w:rPr>
+                <w:rFonts w:ascii="Calibri" w:eastAsia="Times New Roman" w:hAnsi="Calibri" w:cs="Calibri"/>
+                <w:color w:val="00B050"/>
               </w:rPr>
               <w:t>2 hrs</w:t>
             </w:r>
@@ -3064,11 +3085,13 @@
               <w:jc w:val="center"/>
               <w:rPr>
                 <w:rFonts w:ascii="Calibri" w:eastAsia="Times New Roman" w:hAnsi="Calibri" w:cs="Calibri"/>
-              </w:rPr>
-            </w:pPr>
-            <w:r>
-              <w:rPr>
-                <w:rFonts w:ascii="Calibri" w:eastAsia="Times New Roman" w:hAnsi="Calibri" w:cs="Calibri"/>
+                <w:color w:val="00B050"/>
+              </w:rPr>
+            </w:pPr>
+            <w:r>
+              <w:rPr>
+                <w:rFonts w:ascii="Calibri" w:eastAsia="Times New Roman" w:hAnsi="Calibri" w:cs="Calibri"/>
+                <w:color w:val="00B050"/>
               </w:rPr>
               <w:t>1 day</w:t>
             </w:r>
@@ -3099,11 +3122,13 @@
               <w:jc w:val="center"/>
               <w:rPr>
                 <w:rFonts w:ascii="Calibri" w:eastAsia="Times New Roman" w:hAnsi="Calibri" w:cs="Calibri"/>
-              </w:rPr>
-            </w:pPr>
-            <w:r>
-              <w:rPr>
-                <w:rFonts w:ascii="Calibri" w:eastAsia="Times New Roman" w:hAnsi="Calibri" w:cs="Calibri"/>
+                <w:color w:val="00B050"/>
+              </w:rPr>
+            </w:pPr>
+            <w:r>
+              <w:rPr>
+                <w:rFonts w:ascii="Calibri" w:eastAsia="Times New Roman" w:hAnsi="Calibri" w:cs="Calibri"/>
+                <w:color w:val="00B050"/>
               </w:rPr>
               <w:t>15</w:t>
             </w:r>
@@ -3128,11 +3153,13 @@
               <w:jc w:val="center"/>
               <w:rPr>
                 <w:rFonts w:ascii="Calibri" w:eastAsia="Times New Roman" w:hAnsi="Calibri" w:cs="Calibri"/>
-              </w:rPr>
-            </w:pPr>
-            <w:r>
-              <w:rPr>
-                <w:rFonts w:ascii="Calibri" w:eastAsia="Times New Roman" w:hAnsi="Calibri" w:cs="Calibri"/>
+                <w:color w:val="00B050"/>
+              </w:rPr>
+            </w:pPr>
+            <w:r>
+              <w:rPr>
+                <w:rFonts w:ascii="Calibri" w:eastAsia="Times New Roman" w:hAnsi="Calibri" w:cs="Calibri"/>
+                <w:color w:val="00B050"/>
               </w:rPr>
               <w:t xml:space="preserve">Bootstrap with </w:t>
             </w:r>
@@ -3140,6 +3167,7 @@
             <w:r>
               <w:rPr>
                 <w:rFonts w:ascii="Calibri" w:eastAsia="Times New Roman" w:hAnsi="Calibri" w:cs="Calibri"/>
+                <w:color w:val="00B050"/>
               </w:rPr>
               <w:t>AngularJS</w:t>
             </w:r>
@@ -3164,12 +3192,14 @@
               <w:spacing w:after="0" w:line="240" w:lineRule="auto"/>
               <w:rPr>
                 <w:rFonts w:ascii="Calibri" w:eastAsia="Times New Roman" w:hAnsi="Calibri" w:cs="Calibri"/>
+                <w:color w:val="00B050"/>
               </w:rPr>
             </w:pPr>
             <w:proofErr w:type="spellStart"/>
             <w:r>
               <w:rPr>
                 <w:rFonts w:ascii="Calibri" w:eastAsia="Times New Roman" w:hAnsi="Calibri" w:cs="Calibri"/>
+                <w:color w:val="00B050"/>
               </w:rPr>
               <w:t>AngularJS</w:t>
             </w:r>
@@ -3177,6 +3207,7 @@
             <w:r>
               <w:rPr>
                 <w:rFonts w:ascii="Calibri" w:eastAsia="Times New Roman" w:hAnsi="Calibri" w:cs="Calibri"/>
+                <w:color w:val="00B050"/>
               </w:rPr>
               <w:t xml:space="preserve"> with Bootstrap</w:t>
             </w:r>
@@ -3203,11 +3234,13 @@
               <w:jc w:val="center"/>
               <w:rPr>
                 <w:rFonts w:ascii="Calibri" w:eastAsia="Times New Roman" w:hAnsi="Calibri" w:cs="Calibri"/>
-              </w:rPr>
-            </w:pPr>
-            <w:r>
-              <w:rPr>
-                <w:rFonts w:ascii="Calibri" w:eastAsia="Times New Roman" w:hAnsi="Calibri" w:cs="Calibri"/>
+                <w:color w:val="00B050"/>
+              </w:rPr>
+            </w:pPr>
+            <w:r>
+              <w:rPr>
+                <w:rFonts w:ascii="Calibri" w:eastAsia="Times New Roman" w:hAnsi="Calibri" w:cs="Calibri"/>
+                <w:color w:val="00B050"/>
               </w:rPr>
               <w:t>2 hrs</w:t>
             </w:r>
@@ -3234,11 +3267,13 @@
               <w:jc w:val="center"/>
               <w:rPr>
                 <w:rFonts w:ascii="Calibri" w:eastAsia="Times New Roman" w:hAnsi="Calibri" w:cs="Calibri"/>
-              </w:rPr>
-            </w:pPr>
-            <w:r>
-              <w:rPr>
-                <w:rFonts w:ascii="Calibri" w:eastAsia="Times New Roman" w:hAnsi="Calibri" w:cs="Calibri"/>
+                <w:color w:val="00B050"/>
+              </w:rPr>
+            </w:pPr>
+            <w:r>
+              <w:rPr>
+                <w:rFonts w:ascii="Calibri" w:eastAsia="Times New Roman" w:hAnsi="Calibri" w:cs="Calibri"/>
+                <w:color w:val="00B050"/>
               </w:rPr>
               <w:t>1 day</w:t>
             </w:r>

</xml_diff>